<commit_message>
Nearly ready for demo
</commit_message>
<xml_diff>
--- a/EaseAds General Requirements(1).docx
+++ b/EaseAds General Requirements(1).docx
@@ -627,13 +627,14 @@
         <w:pStyle w:val="Normal"/>
         <w:bidi w:val="0"/>
         <w:spacing w:before="0" w:after="0"/>
+        <w:jc w:val="left"/>
         <w:rPr/>
       </w:pPr>
       <w:r>
         <w:rPr/>
         <w:t>login link: </w:t>
       </w:r>
-      <w:hyperlink r:id="rId5" w:tgtFrame="_blank">
+      <w:hyperlink r:id="rId5">
         <w:r>
           <w:rPr>
             <w:rStyle w:val="InternetLink"/>
@@ -647,13 +648,14 @@
         <w:pStyle w:val="Normal"/>
         <w:bidi w:val="0"/>
         <w:spacing w:before="0" w:after="0"/>
+        <w:jc w:val="left"/>
         <w:rPr/>
       </w:pPr>
       <w:r>
         <w:rPr/>
         <w:t xml:space="preserve">Username: </w:t>
       </w:r>
-      <w:hyperlink r:id="rId6" w:tgtFrame="_blank">
+      <w:hyperlink r:id="rId6">
         <w:r>
           <w:rPr>
             <w:rStyle w:val="InternetLink"/>
@@ -667,6 +669,7 @@
         <w:pStyle w:val="Normal"/>
         <w:bidi w:val="0"/>
         <w:spacing w:before="0" w:after="0"/>
+        <w:jc w:val="left"/>
         <w:rPr/>
       </w:pPr>
       <w:r>
@@ -679,6 +682,7 @@
         <w:pStyle w:val="Normal"/>
         <w:bidi w:val="0"/>
         <w:spacing w:before="0" w:after="0"/>
+        <w:jc w:val="left"/>
         <w:rPr/>
       </w:pPr>
       <w:r>
@@ -690,6 +694,7 @@
         <w:pStyle w:val="Normal"/>
         <w:bidi w:val="0"/>
         <w:spacing w:before="0" w:after="0"/>
+        <w:jc w:val="left"/>
         <w:rPr/>
       </w:pPr>
       <w:r>
@@ -729,7 +734,6 @@
     <w:rPrDefault>
       <w:rPr>
         <w:rFonts w:ascii="Calibri" w:hAnsi="Calibri" w:eastAsia="Calibri" w:cs="" w:asciiTheme="minorHAnsi" w:cstheme="minorBidi" w:eastAsiaTheme="minorHAnsi" w:hAnsiTheme="minorHAnsi"/>
-        <w:sz w:val="22"/>
         <w:szCs w:val="22"/>
         <w:lang w:val="en-US" w:eastAsia="en-US" w:bidi="ar-SA"/>
       </w:rPr>
@@ -1122,7 +1126,7 @@
     </w:pPr>
     <w:rPr>
       <w:rFonts w:ascii="Calibri" w:hAnsi="Calibri" w:eastAsia="Calibri" w:cs="" w:asciiTheme="minorHAnsi" w:cstheme="minorBidi" w:eastAsiaTheme="minorHAnsi" w:hAnsiTheme="minorHAnsi"/>
-      <w:color w:val="auto"/>
+      <w:color w:val="00000A"/>
       <w:sz w:val="22"/>
       <w:szCs w:val="22"/>
       <w:lang w:val="en-US" w:eastAsia="en-US" w:bidi="ar-SA"/>

</xml_diff>

<commit_message>
Added announcement, removal of admin etc
</commit_message>
<xml_diff>
--- a/EaseAds General Requirements(1).docx
+++ b/EaseAds General Requirements(1).docx
@@ -603,11 +603,11 @@
       </w:pPr>
       <w:r>
         <w:rPr/>
-        <w:t xml:space="preserve">Add announcement. </w:t>
-      </w:r>
-      <w:r>
-        <w:rPr/>
-        <w:t>Turn email into announcement.</w:t>
+        <w:t>mi</w:t>
+      </w:r>
+      <w:r>
+        <w:rPr/>
+        <w:t>n starting budjet 50$ and min cpm or cpc 0.001$</w:t>
       </w:r>
     </w:p>
     <w:p>
@@ -618,17 +618,6 @@
       </w:pPr>
       <w:r>
         <w:rPr/>
-        <w:t>min starting budjet 50$ and min cpm or cpc 0.001$</w:t>
-      </w:r>
-    </w:p>
-    <w:p>
-      <w:pPr>
-        <w:pStyle w:val="Normal"/>
-        <w:spacing w:before="0" w:after="0"/>
-        <w:rPr/>
-      </w:pPr>
-      <w:r>
-        <w:rPr/>
         <w:t>Modify targeting</w:t>
       </w:r>
     </w:p>
@@ -649,7 +638,54 @@
       </w:pPr>
       <w:r>
         <w:rPr/>
+        <w:t>Multiple cateogry. Cateogry while adding site</w:t>
+      </w:r>
+    </w:p>
+    <w:p>
+      <w:pPr>
+        <w:pStyle w:val="Normal"/>
+        <w:rPr/>
+      </w:pPr>
+      <w:r>
+        <w:rPr/>
         <w:t>Reports for both advitisers and publishers</w:t>
+      </w:r>
+    </w:p>
+    <w:p>
+      <w:pPr>
+        <w:pStyle w:val="Normal"/>
+        <w:jc w:val="right"/>
+        <w:rPr/>
+      </w:pPr>
+      <w:r>
+        <w:rPr/>
+      </w:r>
+    </w:p>
+    <w:p>
+      <w:pPr>
+        <w:pStyle w:val="Normal"/>
+        <w:rPr/>
+      </w:pPr>
+      <w:r>
+        <w:rPr/>
+      </w:r>
+    </w:p>
+    <w:p>
+      <w:pPr>
+        <w:pStyle w:val="Normal"/>
+        <w:rPr/>
+      </w:pPr>
+      <w:r>
+        <w:rPr/>
+      </w:r>
+    </w:p>
+    <w:p>
+      <w:pPr>
+        <w:pStyle w:val="Normal"/>
+        <w:rPr/>
+      </w:pPr>
+      <w:r>
+        <w:rPr/>
         <w:br/>
         <w:br/>
         <w:t>Publisher login detail</w:t>
@@ -820,7 +856,7 @@
     <w:qFormat/>
     <w:pPr>
       <w:widowControl/>
-      <w:overflowPunct w:val="false"/>
+      <w:overflowPunct w:val="true"/>
       <w:bidi w:val="0"/>
       <w:spacing w:lineRule="auto" w:line="259" w:before="0" w:after="160"/>
       <w:jc w:val="left"/>

</xml_diff>

<commit_message>
Fixed minimums now just report and country
</commit_message>
<xml_diff>
--- a/EaseAds General Requirements(1).docx
+++ b/EaseAds General Requirements(1).docx
@@ -598,52 +598,6 @@
     <w:p>
       <w:pPr>
         <w:pStyle w:val="Normal"/>
-        <w:spacing w:before="0" w:after="0"/>
-        <w:rPr/>
-      </w:pPr>
-      <w:r>
-        <w:rPr/>
-        <w:t>mi</w:t>
-      </w:r>
-      <w:r>
-        <w:rPr/>
-        <w:t>n starting budjet 50$ and min cpm or cpc 0.001$</w:t>
-      </w:r>
-    </w:p>
-    <w:p>
-      <w:pPr>
-        <w:pStyle w:val="Normal"/>
-        <w:spacing w:before="0" w:after="0"/>
-        <w:rPr/>
-      </w:pPr>
-      <w:r>
-        <w:rPr/>
-        <w:t>Modify targeting</w:t>
-      </w:r>
-    </w:p>
-    <w:p>
-      <w:pPr>
-        <w:pStyle w:val="Normal"/>
-        <w:rPr/>
-      </w:pPr>
-      <w:r>
-        <w:rPr/>
-        <w:t>Admin can also run in-house campaign like advitisers</w:t>
-      </w:r>
-    </w:p>
-    <w:p>
-      <w:pPr>
-        <w:pStyle w:val="Normal"/>
-        <w:rPr/>
-      </w:pPr>
-      <w:r>
-        <w:rPr/>
-        <w:t>Multiple cateogry. Cateogry while adding site</w:t>
-      </w:r>
-    </w:p>
-    <w:p>
-      <w:pPr>
-        <w:pStyle w:val="Normal"/>
         <w:rPr/>
       </w:pPr>
       <w:r>
@@ -654,6 +608,24 @@
     <w:p>
       <w:pPr>
         <w:pStyle w:val="Normal"/>
+        <w:rPr/>
+      </w:pPr>
+      <w:r>
+        <w:rPr/>
+        <w:t xml:space="preserve">Country Targeting </w:t>
+      </w:r>
+      <w:r>
+        <w:rPr/>
+        <w:t xml:space="preserve">and domain targeting </w:t>
+      </w:r>
+      <w:r>
+        <w:rPr/>
+        <w:t xml:space="preserve">does not work. </w:t>
+      </w:r>
+    </w:p>
+    <w:p>
+      <w:pPr>
+        <w:pStyle w:val="Normal"/>
         <w:jc w:val="right"/>
         <w:rPr/>
       </w:pPr>
@@ -664,10 +636,65 @@
     <w:p>
       <w:pPr>
         <w:pStyle w:val="Normal"/>
-        <w:rPr/>
-      </w:pPr>
-      <w:r>
-        <w:rPr/>
+        <w:jc w:val="right"/>
+        <w:rPr/>
+      </w:pPr>
+      <w:r>
+        <w:rPr/>
+      </w:r>
+    </w:p>
+    <w:p>
+      <w:pPr>
+        <w:pStyle w:val="Normal"/>
+        <w:jc w:val="right"/>
+        <w:rPr/>
+      </w:pPr>
+      <w:r>
+        <w:rPr/>
+      </w:r>
+    </w:p>
+    <w:p>
+      <w:pPr>
+        <w:pStyle w:val="Normal"/>
+        <w:jc w:val="right"/>
+        <w:rPr/>
+      </w:pPr>
+      <w:r>
+        <w:rPr/>
+      </w:r>
+    </w:p>
+    <w:p>
+      <w:pPr>
+        <w:pStyle w:val="Normal"/>
+        <w:jc w:val="right"/>
+        <w:rPr/>
+      </w:pPr>
+      <w:r>
+        <w:rPr/>
+      </w:r>
+    </w:p>
+    <w:p>
+      <w:pPr>
+        <w:pStyle w:val="Normal"/>
+        <w:jc w:val="right"/>
+        <w:rPr/>
+      </w:pPr>
+      <w:r>
+        <w:rPr/>
+      </w:r>
+    </w:p>
+    <w:p>
+      <w:pPr>
+        <w:pStyle w:val="Normal"/>
+        <w:rPr/>
+      </w:pPr>
+      <w:r>
+        <w:rPr/>
+        <w:t>Admin can also run in-house campaign like advitisers →</w:t>
+      </w:r>
+      <w:r>
+        <w:rPr/>
+        <w:t xml:space="preserve"> For this create a publisher account and create manual deposit and run it.</w:t>
       </w:r>
     </w:p>
     <w:p>
@@ -856,7 +883,9 @@
     <w:qFormat/>
     <w:pPr>
       <w:widowControl/>
+      <w:kinsoku w:val="true"/>
       <w:overflowPunct w:val="true"/>
+      <w:autoSpaceDE w:val="true"/>
       <w:bidi w:val="0"/>
       <w:spacing w:lineRule="auto" w:line="259" w:before="0" w:after="160"/>
       <w:jc w:val="left"/>

</xml_diff>